<commit_message>
Update AI GENERATED IMAGE DETECTION (1).docx
usecase diagram
</commit_message>
<xml_diff>
--- a/AI GENERATED IMAGE DETECTION (1).docx
+++ b/AI GENERATED IMAGE DETECTION (1).docx
@@ -920,28 +920,12 @@
         </w:p>
         <w:p>
           <w:r>
-            <w:t xml:space="preserve">    Proposed solution……………………………………………………………………………………………………………………………</w:t>
-          </w:r>
-          <w:proofErr w:type="gramStart"/>
-          <w:r>
-            <w:t>…..</w:t>
-          </w:r>
-          <w:proofErr w:type="gramEnd"/>
-          <w:r>
-            <w:t>4</w:t>
+            <w:t xml:space="preserve">    Proposed solution………………………………………………………………………………………………………………………………..4</w:t>
           </w:r>
         </w:p>
         <w:p>
           <w:r>
-            <w:t xml:space="preserve">    Chapter summary……………………………………………………………………………………………………………………………</w:t>
-          </w:r>
-          <w:proofErr w:type="gramStart"/>
-          <w:r>
-            <w:t>…..</w:t>
-          </w:r>
-          <w:proofErr w:type="gramEnd"/>
-          <w:r>
-            <w:t>5</w:t>
+            <w:t xml:space="preserve">    Chapter summary………………………………………………………………………………………………………………………………..5</w:t>
           </w:r>
         </w:p>
         <w:p>
@@ -1016,15 +1000,7 @@
         </w:p>
         <w:p>
           <w:r>
-            <w:t xml:space="preserve">    Chapter Summary……………………………………………………………………………………………………………………………</w:t>
-          </w:r>
-          <w:proofErr w:type="gramStart"/>
-          <w:r>
-            <w:t>…..</w:t>
-          </w:r>
-          <w:proofErr w:type="gramEnd"/>
-          <w:r>
-            <w:t>8</w:t>
+            <w:t xml:space="preserve">    Chapter Summary………………………………………………………………………………………………………………………………..8</w:t>
           </w:r>
         </w:p>
         <w:p>
@@ -1084,15 +1060,7 @@
         </w:p>
         <w:p>
           <w:r>
-            <w:t xml:space="preserve">           Use Case Diagram……………………………………………………………………………………………………………………</w:t>
-          </w:r>
-          <w:proofErr w:type="gramStart"/>
-          <w:r>
-            <w:t>…..</w:t>
-          </w:r>
-          <w:proofErr w:type="gramEnd"/>
-          <w:r>
-            <w:t>11</w:t>
+            <w:t xml:space="preserve">           Use Case Diagram………………………………………………………………………………………………………………………..11</w:t>
           </w:r>
         </w:p>
         <w:p>
@@ -1102,41 +1070,17 @@
         </w:p>
         <w:p>
           <w:r>
-            <w:t xml:space="preserve">           Sequence Diagrams…………………………………………………………………………………………………………………</w:t>
-          </w:r>
-          <w:proofErr w:type="gramStart"/>
-          <w:r>
-            <w:t>…..</w:t>
-          </w:r>
-          <w:proofErr w:type="gramEnd"/>
-          <w:r>
-            <w:t>13</w:t>
+            <w:t xml:space="preserve">           Sequence Diagrams……………………………………………………………………………………………………………………..13</w:t>
           </w:r>
         </w:p>
         <w:p>
           <w:r>
-            <w:t xml:space="preserve">           ER Diagram………………………………………………………………………………………………………………………………</w:t>
-          </w:r>
-          <w:proofErr w:type="gramStart"/>
-          <w:r>
-            <w:t>…..</w:t>
-          </w:r>
-          <w:proofErr w:type="gramEnd"/>
-          <w:r>
-            <w:t>13</w:t>
+            <w:t xml:space="preserve">           ER Diagram…………………………………………………………………………………………………………………………………..13</w:t>
           </w:r>
         </w:p>
         <w:p>
           <w:r>
-            <w:t xml:space="preserve">    Chapter Summary……</w:t>
-          </w:r>
-          <w:proofErr w:type="gramStart"/>
-          <w:r>
-            <w:t>…..</w:t>
-          </w:r>
-          <w:proofErr w:type="gramEnd"/>
-          <w:r>
-            <w:t>……………………………………………………………………………………….……………………………12</w:t>
+            <w:t xml:space="preserve">    Chapter Summary………..……………………………………………………………………………………….……………………………12</w:t>
           </w:r>
         </w:p>
         <w:p>
@@ -1206,13 +1150,8 @@
             <w:t xml:space="preserve">    </w:t>
           </w:r>
           <w:r>
-            <w:t>Database Design………</w:t>
+            <w:t>Database Design…………..</w:t>
           </w:r>
-          <w:proofErr w:type="gramStart"/>
-          <w:r>
-            <w:t>…..</w:t>
-          </w:r>
-          <w:proofErr w:type="gramEnd"/>
           <w:r>
             <w:t>………………………………………………………………………………………………………………………6</w:t>
           </w:r>
@@ -1226,21 +1165,7 @@
               <w:b/>
               <w:bCs/>
             </w:rPr>
-            <w:t xml:space="preserve">Chapter </w:t>
-          </w:r>
-          <w:r>
-            <w:rPr>
-              <w:b/>
-              <w:bCs/>
-            </w:rPr>
-            <w:t>5</w:t>
-          </w:r>
-          <w:r>
-            <w:rPr>
-              <w:b/>
-              <w:bCs/>
-            </w:rPr>
-            <w:t xml:space="preserve">: </w:t>
+            <w:t xml:space="preserve">Chapter 5: </w:t>
           </w:r>
           <w:r>
             <w:rPr>
@@ -1269,21 +1194,7 @@
               <w:b/>
               <w:bCs/>
             </w:rPr>
-            <w:t xml:space="preserve">Chapter </w:t>
-          </w:r>
-          <w:r>
-            <w:rPr>
-              <w:b/>
-              <w:bCs/>
-            </w:rPr>
-            <w:t>6</w:t>
-          </w:r>
-          <w:r>
-            <w:rPr>
-              <w:b/>
-              <w:bCs/>
-            </w:rPr>
-            <w:t xml:space="preserve">: </w:t>
+            <w:t xml:space="preserve">Chapter 6: </w:t>
           </w:r>
           <w:r>
             <w:rPr>
@@ -3127,25 +3038,9 @@
           <w:szCs w:val="24"/>
         </w:rPr>
         <w:drawing>
-          <wp:anchor distT="0" distB="0" distL="114300" distR="114300" simplePos="0" relativeHeight="251659264" behindDoc="1" locked="0" layoutInCell="1" allowOverlap="1" wp14:anchorId="69B5801F" wp14:editId="5959CF82">
-            <wp:simplePos x="0" y="0"/>
-            <wp:positionH relativeFrom="margin">
-              <wp:align>right</wp:align>
-            </wp:positionH>
-            <wp:positionV relativeFrom="paragraph">
-              <wp:posOffset>318854</wp:posOffset>
-            </wp:positionV>
-            <wp:extent cx="5641340" cy="6935470"/>
+          <wp:inline distT="0" distB="0" distL="0" distR="0" wp14:anchorId="73CA5DC4" wp14:editId="1787C694">
+            <wp:extent cx="5943600" cy="7433945"/>
             <wp:effectExtent l="0" t="0" r="0" b="0"/>
-            <wp:wrapTight wrapText="bothSides">
-              <wp:wrapPolygon edited="0">
-                <wp:start x="0" y="0"/>
-                <wp:lineTo x="0" y="21537"/>
-                <wp:lineTo x="21517" y="21537"/>
-                <wp:lineTo x="21517" y="0"/>
-                <wp:lineTo x="0" y="0"/>
-              </wp:wrapPolygon>
-            </wp:wrapTight>
             <wp:docPr id="1" name="Picture 1"/>
             <wp:cNvGraphicFramePr>
               <a:graphicFrameLocks xmlns:a="http://schemas.openxmlformats.org/drawingml/2006/main" noChangeAspect="1"/>
@@ -3157,44 +3052,25 @@
                     <pic:cNvPr id="1" name=""/>
                     <pic:cNvPicPr/>
                   </pic:nvPicPr>
-                  <pic:blipFill rotWithShape="1">
-                    <a:blip r:embed="rId7">
-                      <a:extLst>
-                        <a:ext uri="{28A0092B-C50C-407E-A947-70E740481C1C}">
-                          <a14:useLocalDpi xmlns:a14="http://schemas.microsoft.com/office/drawing/2010/main" val="0"/>
-                        </a:ext>
-                      </a:extLst>
-                    </a:blip>
-                    <a:srcRect l="3355" t="3945" b="3187"/>
-                    <a:stretch/>
+                  <pic:blipFill>
+                    <a:blip r:embed="rId7"/>
+                    <a:stretch>
+                      <a:fillRect/>
+                    </a:stretch>
                   </pic:blipFill>
-                  <pic:spPr bwMode="auto">
+                  <pic:spPr>
                     <a:xfrm>
                       <a:off x="0" y="0"/>
-                      <a:ext cx="5641340" cy="6935470"/>
+                      <a:ext cx="5943600" cy="7433945"/>
                     </a:xfrm>
                     <a:prstGeom prst="rect">
                       <a:avLst/>
                     </a:prstGeom>
-                    <a:ln>
-                      <a:noFill/>
-                    </a:ln>
-                    <a:extLst>
-                      <a:ext uri="{53640926-AAD7-44D8-BBD7-CCE9431645EC}">
-                        <a14:shadowObscured xmlns:a14="http://schemas.microsoft.com/office/drawing/2010/main"/>
-                      </a:ext>
-                    </a:extLst>
                   </pic:spPr>
                 </pic:pic>
               </a:graphicData>
             </a:graphic>
-            <wp14:sizeRelH relativeFrom="page">
-              <wp14:pctWidth>0</wp14:pctWidth>
-            </wp14:sizeRelH>
-            <wp14:sizeRelV relativeFrom="page">
-              <wp14:pctHeight>0</wp14:pctHeight>
-            </wp14:sizeRelV>
-          </wp:anchor>
+          </wp:inline>
         </w:drawing>
       </w:r>
     </w:p>
@@ -3213,6 +3089,23 @@
       <w:pPr>
         <w:pStyle w:val="dochead2"/>
         <w:rPr>
+          <w:sz w:val="24"/>
+          <w:szCs w:val="24"/>
+        </w:rPr>
+      </w:pPr>
+      <w:r>
+        <w:rPr>
+          <w:sz w:val="24"/>
+          <w:szCs w:val="24"/>
+        </w:rPr>
+        <w:lastRenderedPageBreak/>
+        <w:t>Class Diagram</w:t>
+      </w:r>
+    </w:p>
+    <w:p>
+      <w:pPr>
+        <w:pStyle w:val="dochead2"/>
+        <w:rPr>
           <w:b w:val="0"/>
           <w:bCs w:val="0"/>
           <w:sz w:val="24"/>
@@ -3224,44 +3117,17 @@
       <w:pPr>
         <w:pStyle w:val="dochead2"/>
         <w:rPr>
-          <w:sz w:val="24"/>
-          <w:szCs w:val="24"/>
-        </w:rPr>
-      </w:pPr>
-      <w:r>
-        <w:rPr>
-          <w:sz w:val="24"/>
-          <w:szCs w:val="24"/>
-        </w:rPr>
-        <w:lastRenderedPageBreak/>
-        <w:t>Class Diagram</w:t>
-      </w:r>
-    </w:p>
-    <w:p>
-      <w:pPr>
-        <w:pStyle w:val="dochead2"/>
-        <w:rPr>
           <w:b w:val="0"/>
           <w:bCs w:val="0"/>
           <w:sz w:val="24"/>
           <w:szCs w:val="24"/>
         </w:rPr>
       </w:pPr>
-    </w:p>
-    <w:p>
-      <w:pPr>
-        <w:pStyle w:val="dochead2"/>
+      <w:r>
         <w:rPr>
           <w:b w:val="0"/>
           <w:bCs w:val="0"/>
-          <w:sz w:val="24"/>
-          <w:szCs w:val="24"/>
-        </w:rPr>
-      </w:pPr>
-      <w:r>
-        <w:rPr>
-          <w:b w:val="0"/>
-          <w:bCs w:val="0"/>
+          <w:noProof/>
           <w:sz w:val="24"/>
           <w:szCs w:val="24"/>
         </w:rPr>
@@ -3633,6 +3499,7 @@
         <w:rPr>
           <w:b w:val="0"/>
           <w:bCs w:val="0"/>
+          <w:noProof/>
           <w:sz w:val="24"/>
           <w:szCs w:val="24"/>
         </w:rPr>

</xml_diff>